<commit_message>
Add bloc commun to document export
Add bloc commun to the DOCX document export feature (messages, contacts
and documents with all the data we have).
</commit_message>
<xml_diff>
--- a/ssa/doc_templates/evenement_produit.docx
+++ b/ssa/doc_templates/evenement_produit.docx
@@ -95,7 +95,7 @@
       </w:pPr>
       <w:r>
         <w:rPr/>
-        <w:t>Date de création : {{object.date_creation }}</w:t>
+        <w:t>Date de création : {{object.date_creation.strftime("%Y-%m-%d %H:%M") }}</w:t>
       </w:r>
     </w:p>
     <w:p>
@@ -143,11 +143,7 @@
       </w:pPr>
       <w:r>
         <w:rPr/>
-        <w:t xml:space="preserve">Inclut des aliments pour animaux : </w:t>
-      </w:r>
-      <w:r>
-        <w:rPr/>
-        <w:t>{% if object.aliments_animaux == True %} Oui {% elif object.aliments_animaux == False%}Non {% endif%}</w:t>
+        <w:t>Inclut des aliments pour animaux : {% if object.aliments_animaux == True %} Oui {% elif object.aliments_animaux == False%}Non {% endif%}</w:t>
       </w:r>
     </w:p>
     <w:p>
@@ -164,31 +160,12 @@
     </w:p>
     <w:p>
       <w:pPr>
-        <w:pStyle w:val="Texteprformat"/>
-        <w:bidi w:val="0"/>
-        <w:spacing w:before="0" w:after="283"/>
-        <w:jc w:val="left"/>
-        <w:rPr/>
-      </w:pPr>
-      <w:r>
-        <w:rPr/>
-        <w:t>{</w:t>
-      </w:r>
-      <w:r>
-        <w:rPr/>
-        <w:t>{</w:t>
-      </w:r>
-      <w:r>
-        <w:rPr/>
-        <w:t xml:space="preserve"> description </w:t>
-      </w:r>
-      <w:r>
-        <w:rPr/>
-        <w:t>}</w:t>
-      </w:r>
-      <w:r>
-        <w:rPr/>
-        <w:t>}</w:t>
+        <w:pStyle w:val="Corpsdetexte"/>
+        <w:rPr/>
+      </w:pPr>
+      <w:r>
+        <w:rPr/>
+        <w:t>{{ object.description }}</w:t>
       </w:r>
     </w:p>
     <w:p>
@@ -228,15 +205,7 @@
       </w:pPr>
       <w:r>
         <w:rPr/>
-        <w:t>Catégorie : {{ object.get_categorie_produit_display</w:t>
-      </w:r>
-      <w:r>
-        <w:rPr/>
-        <w:t>()</w:t>
-      </w:r>
-      <w:r>
-        <w:rPr/>
-        <w:t xml:space="preserve"> }}</w:t>
+        <w:t>Catégorie : {{ object.get_categorie_produit_display() }}</w:t>
       </w:r>
     </w:p>
     <w:p>
@@ -456,7 +425,29 @@
           <w:szCs w:val="24"/>
           <w:lang w:val="fr-FR" w:eastAsia="zh-CN" w:bidi="hi-IN"/>
         </w:rPr>
-        <w:t>Référence cluster : {{ object.reference_cluster }}</w:t>
+        <w:t>Référence cluster : {{ object.reference_cluster</w:t>
+      </w:r>
+      <w:r>
+        <w:rPr>
+          <w:rFonts w:eastAsia="Noto Serif CJK SC" w:cs="Lohit Devanagari"/>
+          <w:color w:val="auto"/>
+          <w:kern w:val="2"/>
+          <w:sz w:val="24"/>
+          <w:szCs w:val="24"/>
+          <w:lang w:val="fr-FR" w:eastAsia="zh-CN" w:bidi="hi-IN"/>
+        </w:rPr>
+        <w:t>s</w:t>
+      </w:r>
+      <w:r>
+        <w:rPr>
+          <w:rFonts w:eastAsia="Noto Serif CJK SC" w:cs="Lohit Devanagari"/>
+          <w:color w:val="auto"/>
+          <w:kern w:val="2"/>
+          <w:sz w:val="24"/>
+          <w:szCs w:val="24"/>
+          <w:lang w:val="fr-FR" w:eastAsia="zh-CN" w:bidi="hi-IN"/>
+        </w:rPr>
+        <w:t xml:space="preserve"> }}</w:t>
       </w:r>
     </w:p>
     <w:p>
@@ -586,15 +577,7 @@
       </w:pPr>
       <w:r>
         <w:rPr/>
-        <w:t>{%p end</w:t>
-      </w:r>
-      <w:r>
-        <w:rPr/>
-        <w:t>for</w:t>
-      </w:r>
-      <w:r>
-        <w:rPr/>
-        <w:t xml:space="preserve"> %}</w:t>
+        <w:t>{%p endfor %}</w:t>
       </w:r>
     </w:p>
     <w:p>
@@ -640,23 +623,7 @@
       </w:pPr>
       <w:r>
         <w:rPr/>
-        <w:t xml:space="preserve">{%p for </w:t>
-      </w:r>
-      <w:r>
-        <w:rPr/>
-        <w:t>etablissement</w:t>
-      </w:r>
-      <w:r>
-        <w:rPr/>
-        <w:t xml:space="preserve"> in </w:t>
-      </w:r>
-      <w:r>
-        <w:rPr/>
-        <w:t>object.etablissements.all()</w:t>
-      </w:r>
-      <w:r>
-        <w:rPr/>
-        <w:t xml:space="preserve"> %}</w:t>
+        <w:t>{%p for etablissement in object.etablissements.all() %}</w:t>
       </w:r>
     </w:p>
     <w:p>
@@ -766,7 +733,15 @@
       </w:pPr>
       <w:r>
         <w:rPr/>
-        <w:t>Numéro d’inspection Resytal : {{ etablissement.numero_resytal }}</w:t>
+        <w:t>Numéro d’inspection Resytal : {{ etablissement.numero</w:t>
+      </w:r>
+      <w:r>
+        <w:rPr/>
+        <w:t>s</w:t>
+      </w:r>
+      <w:r>
+        <w:rPr/>
+        <w:t>_resytal }}</w:t>
       </w:r>
     </w:p>
     <w:p>
@@ -785,15 +760,7 @@
       </w:pPr>
       <w:r>
         <w:rPr/>
-        <w:t>{%p end</w:t>
-      </w:r>
-      <w:r>
-        <w:rPr/>
-        <w:t>for</w:t>
-      </w:r>
-      <w:r>
-        <w:rPr/>
-        <w:t xml:space="preserve"> %}</w:t>
+        <w:t>{%p endfor %}</w:t>
       </w:r>
     </w:p>
     <w:p>
@@ -876,15 +843,7 @@
       </w:pPr>
       <w:r>
         <w:rPr/>
-        <w:t xml:space="preserve">{%p </w:t>
-      </w:r>
-      <w:r>
-        <w:rPr/>
-        <w:t>endfor</w:t>
-      </w:r>
-      <w:r>
-        <w:rPr/>
-        <w:t xml:space="preserve"> %}</w:t>
+        <w:t>{%p endfor %}</w:t>
       </w:r>
     </w:p>
     <w:p>
@@ -901,7 +860,80 @@
         </w:rPr>
       </w:pPr>
       <w:r>
-        <w:rPr/>
+        <w:rPr>
+          <w:rFonts w:eastAsia="Noto Serif CJK SC" w:cs="Lohit Devanagari"/>
+          <w:color w:val="auto"/>
+          <w:kern w:val="2"/>
+          <w:sz w:val="24"/>
+          <w:szCs w:val="24"/>
+          <w:lang w:val="fr-FR" w:eastAsia="zh-CN" w:bidi="hi-IN"/>
+        </w:rPr>
+      </w:r>
+    </w:p>
+    <w:p>
+      <w:pPr>
+        <w:pStyle w:val="Titre4"/>
+        <w:numPr>
+          <w:ilvl w:val="3"/>
+          <w:numId w:val="2"/>
+        </w:numPr>
+        <w:bidi w:val="0"/>
+        <w:spacing w:before="0" w:after="140"/>
+        <w:jc w:val="center"/>
+        <w:rPr>
+          <w:rFonts w:ascii="Liberation Serif" w:hAnsi="Liberation Serif" w:eastAsia="Noto Serif CJK SC" w:cs="Lohit Devanagari"/>
+          <w:color w:val="auto"/>
+          <w:kern w:val="2"/>
+          <w:sz w:val="24"/>
+          <w:szCs w:val="24"/>
+          <w:lang w:val="fr-FR" w:eastAsia="zh-CN" w:bidi="hi-IN"/>
+        </w:rPr>
+      </w:pPr>
+      <w:r>
+        <w:rPr/>
+        <w:t>Bloc commun</w:t>
+      </w:r>
+    </w:p>
+    <w:p>
+      <w:pPr>
+        <w:pStyle w:val="Lignehorizontale"/>
+        <w:rPr>
+          <w:rFonts w:ascii="Liberation Serif" w:hAnsi="Liberation Serif" w:eastAsia="Noto Serif CJK SC" w:cs="Lohit Devanagari"/>
+          <w:color w:val="auto"/>
+          <w:kern w:val="2"/>
+          <w:sz w:val="24"/>
+          <w:szCs w:val="24"/>
+          <w:lang w:val="fr-FR" w:eastAsia="zh-CN" w:bidi="hi-IN"/>
+        </w:rPr>
+      </w:pPr>
+      <w:r>
+        <w:rPr>
+          <w:rFonts w:eastAsia="Noto Serif CJK SC" w:cs="Lohit Devanagari"/>
+          <w:color w:val="auto"/>
+          <w:kern w:val="2"/>
+          <w:sz w:val="24"/>
+          <w:szCs w:val="24"/>
+          <w:lang w:val="fr-FR" w:eastAsia="zh-CN" w:bidi="hi-IN"/>
+        </w:rPr>
+      </w:r>
+    </w:p>
+    <w:p>
+      <w:pPr>
+        <w:pStyle w:val="Normal"/>
+        <w:rPr>
+          <w:rFonts w:ascii="Liberation Serif" w:hAnsi="Liberation Serif" w:eastAsia="Noto Serif CJK SC" w:cs="Lohit Devanagari"/>
+          <w:color w:val="auto"/>
+          <w:kern w:val="2"/>
+          <w:sz w:val="24"/>
+          <w:szCs w:val="24"/>
+          <w:lang w:val="fr-FR" w:eastAsia="zh-CN" w:bidi="hi-IN"/>
+        </w:rPr>
+      </w:pPr>
+      <w:r>
+        <w:rPr>
+          <w:rStyle w:val="Citation"/>
+        </w:rPr>
+        <w:t>{{p bloc_commun }}</w:t>
       </w:r>
     </w:p>
     <w:sectPr>
@@ -1252,6 +1284,14 @@
       <w:iCs/>
       <w:sz w:val="26"/>
       <w:szCs w:val="26"/>
+    </w:rPr>
+  </w:style>
+  <w:style w:type="character" w:styleId="Citation">
+    <w:name w:val="Citation"/>
+    <w:qFormat/>
+    <w:rPr>
+      <w:i/>
+      <w:iCs/>
     </w:rPr>
   </w:style>
   <w:style w:type="paragraph" w:styleId="Titre">

</xml_diff>

<commit_message>
Add date reception on EvenementProduit for SSA
</commit_message>
<xml_diff>
--- a/ssa/doc_templates/evenement_produit.docx
+++ b/ssa/doc_templates/evenement_produit.docx
@@ -96,6 +96,34 @@
       <w:r>
         <w:rPr/>
         <w:t>Date de création : {{object.date_creation.strftime("%Y-%m-%d %H:%M") }}</w:t>
+      </w:r>
+    </w:p>
+    <w:p>
+      <w:pPr>
+        <w:pStyle w:val="Corpsdetexte"/>
+        <w:bidi w:val="0"/>
+        <w:jc w:val="left"/>
+        <w:rPr/>
+      </w:pPr>
+      <w:r>
+        <w:rPr/>
+        <w:t xml:space="preserve">Date de </w:t>
+      </w:r>
+      <w:r>
+        <w:rPr/>
+        <w:t>réception</w:t>
+      </w:r>
+      <w:r>
+        <w:rPr/>
+        <w:t>: {{object.date_</w:t>
+      </w:r>
+      <w:r>
+        <w:rPr/>
+        <w:t>reception</w:t>
+      </w:r>
+      <w:r>
+        <w:rPr/>
+        <w:t>.strftime("%Y-%m-%d %H:%M") }}</w:t>
       </w:r>
     </w:p>
     <w:p>
@@ -818,30 +846,6 @@
     </w:p>
     <w:p>
       <w:pPr>
-        <w:pStyle w:val="Corpsdetexte"/>
-        <w:spacing w:before="0" w:after="140"/>
-        <w:rPr>
-          <w:rFonts w:ascii="Liberation Serif" w:hAnsi="Liberation Serif" w:eastAsia="Noto Serif CJK SC" w:cs="Lohit Devanagari"/>
-          <w:color w:val="auto"/>
-          <w:kern w:val="2"/>
-          <w:sz w:val="24"/>
-          <w:szCs w:val="24"/>
-          <w:lang w:val="fr-FR" w:eastAsia="zh-CN" w:bidi="hi-IN"/>
-        </w:rPr>
-      </w:pPr>
-      <w:r>
-        <w:rPr>
-          <w:rFonts w:eastAsia="Noto Serif CJK SC" w:cs="Lohit Devanagari"/>
-          <w:color w:val="auto"/>
-          <w:kern w:val="2"/>
-          <w:sz w:val="24"/>
-          <w:szCs w:val="24"/>
-          <w:lang w:val="fr-FR" w:eastAsia="zh-CN" w:bidi="hi-IN"/>
-        </w:rPr>
-      </w:r>
-    </w:p>
-    <w:p>
-      <w:pPr>
         <w:sectPr>
           <w:type w:val="nextPage"/>
           <w:pgSz w:w="11906" w:h="16838"/>
@@ -851,13 +855,35 @@
           <w:textDirection w:val="lrTb"/>
           <w:docGrid w:type="default" w:linePitch="100" w:charSpace="0"/>
         </w:sectPr>
+        <w:pStyle w:val="Corpsdetexte"/>
+        <w:spacing w:before="0" w:after="140"/>
+        <w:rPr>
+          <w:rFonts w:ascii="Liberation Serif" w:hAnsi="Liberation Serif" w:eastAsia="Noto Serif CJK SC" w:cs="Lohit Devanagari"/>
+          <w:color w:val="auto"/>
+          <w:kern w:val="2"/>
+          <w:sz w:val="24"/>
+          <w:szCs w:val="24"/>
+          <w:lang w:val="fr-FR" w:eastAsia="zh-CN" w:bidi="hi-IN"/>
+        </w:rPr>
+      </w:pPr>
+      <w:r>
+        <w:rPr>
+          <w:rFonts w:eastAsia="Noto Serif CJK SC" w:cs="Lohit Devanagari"/>
+          <w:color w:val="auto"/>
+          <w:kern w:val="2"/>
+          <w:sz w:val="24"/>
+          <w:szCs w:val="24"/>
+          <w:lang w:val="fr-FR" w:eastAsia="zh-CN" w:bidi="hi-IN"/>
+        </w:rPr>
+      </w:r>
+    </w:p>
+    <w:p>
+      <w:pPr>
         <w:pStyle w:val="Titre4"/>
-        <w:widowControl/>
         <w:numPr>
-          <w:ilvl w:val="0"/>
-          <w:numId w:val="0"/>
+          <w:ilvl w:val="3"/>
+          <w:numId w:val="2"/>
         </w:numPr>
-        <w:suppressAutoHyphens w:val="true"/>
         <w:bidi w:val="0"/>
         <w:spacing w:before="0" w:after="140"/>
         <w:jc w:val="center"/>
@@ -872,29 +898,6 @@
       </w:pPr>
       <w:r>
         <w:rPr/>
-      </w:r>
-    </w:p>
-    <w:p>
-      <w:pPr>
-        <w:pStyle w:val="Titre4"/>
-        <w:numPr>
-          <w:ilvl w:val="3"/>
-          <w:numId w:val="2"/>
-        </w:numPr>
-        <w:bidi w:val="0"/>
-        <w:spacing w:before="0" w:after="140"/>
-        <w:jc w:val="center"/>
-        <w:rPr>
-          <w:rFonts w:ascii="Liberation Serif" w:hAnsi="Liberation Serif" w:eastAsia="Noto Serif CJK SC" w:cs="Lohit Devanagari"/>
-          <w:color w:val="auto"/>
-          <w:kern w:val="2"/>
-          <w:sz w:val="24"/>
-          <w:szCs w:val="24"/>
-          <w:lang w:val="fr-FR" w:eastAsia="zh-CN" w:bidi="hi-IN"/>
-        </w:rPr>
-      </w:pPr>
-      <w:r>
-        <w:rPr/>
         <w:t>Bloc commun</w:t>
       </w:r>
     </w:p>
@@ -947,6 +950,7 @@
       <w:pgNumType w:fmt="decimal"/>
       <w:formProt w:val="false"/>
       <w:textDirection w:val="lrTb"/>
+      <w:docGrid w:type="default" w:linePitch="100" w:charSpace="0"/>
     </w:sectPr>
   </w:body>
 </w:document>

</xml_diff>

<commit_message>
Add autre identifiant to Etablissements in TIAC/SSA
- Add autre identifiant field for TIAC and SSA
- Add the field in CSV export (+ add a missing field for SSA)
- Add the field in DOCX export
- Add the field on detail view
</commit_message>
<xml_diff>
--- a/ssa/doc_templates/evenement_produit.docx
+++ b/ssa/doc_templates/evenement_produit.docx
@@ -107,23 +107,7 @@
       </w:pPr>
       <w:r>
         <w:rPr/>
-        <w:t xml:space="preserve">Date de </w:t>
-      </w:r>
-      <w:r>
-        <w:rPr/>
-        <w:t>réception</w:t>
-      </w:r>
-      <w:r>
-        <w:rPr/>
-        <w:t>: {{object.date_</w:t>
-      </w:r>
-      <w:r>
-        <w:rPr/>
-        <w:t>reception</w:t>
-      </w:r>
-      <w:r>
-        <w:rPr/>
-        <w:t>.strftime("%Y-%m-%d %H:%M") }}</w:t>
+        <w:t>Date de réception: {{object.date_reception.strftime("%Y-%m-%d %H:%M") }}</w:t>
       </w:r>
     </w:p>
     <w:p>
@@ -689,6 +673,28 @@
       </w:pPr>
       <w:r>
         <w:rPr/>
+        <w:t xml:space="preserve">Autre identifiant </w:t>
+      </w:r>
+      <w:r>
+        <w:rPr/>
+        <w:t>: {{ etablissement.</w:t>
+      </w:r>
+      <w:r>
+        <w:rPr/>
+        <w:t>autre_identifiant</w:t>
+      </w:r>
+      <w:r>
+        <w:rPr/>
+        <w:t xml:space="preserve"> }}</w:t>
+      </w:r>
+    </w:p>
+    <w:p>
+      <w:pPr>
+        <w:pStyle w:val="Corpsdetexte"/>
+        <w:rPr/>
+      </w:pPr>
+      <w:r>
+        <w:rPr/>
         <w:t>Numéro agrément : {{ etablissement.numero_agrement }}</w:t>
       </w:r>
     </w:p>
@@ -832,16 +838,6 @@
       <w:r>
         <w:rPr/>
         <w:t>{{ link }}</w:t>
-      </w:r>
-    </w:p>
-    <w:p>
-      <w:pPr>
-        <w:pStyle w:val="Corpsdetexte"/>
-        <w:rPr/>
-      </w:pPr>
-      <w:r>
-        <w:rPr/>
-        <w:t>{%p endfor %}</w:t>
       </w:r>
     </w:p>
     <w:p>
@@ -856,25 +852,11 @@
           <w:docGrid w:type="default" w:linePitch="100" w:charSpace="0"/>
         </w:sectPr>
         <w:pStyle w:val="Corpsdetexte"/>
-        <w:spacing w:before="0" w:after="140"/>
-        <w:rPr>
-          <w:rFonts w:ascii="Liberation Serif" w:hAnsi="Liberation Serif" w:eastAsia="Noto Serif CJK SC" w:cs="Lohit Devanagari"/>
-          <w:color w:val="auto"/>
-          <w:kern w:val="2"/>
-          <w:sz w:val="24"/>
-          <w:szCs w:val="24"/>
-          <w:lang w:val="fr-FR" w:eastAsia="zh-CN" w:bidi="hi-IN"/>
-        </w:rPr>
-      </w:pPr>
-      <w:r>
-        <w:rPr>
-          <w:rFonts w:eastAsia="Noto Serif CJK SC" w:cs="Lohit Devanagari"/>
-          <w:color w:val="auto"/>
-          <w:kern w:val="2"/>
-          <w:sz w:val="24"/>
-          <w:szCs w:val="24"/>
-          <w:lang w:val="fr-FR" w:eastAsia="zh-CN" w:bidi="hi-IN"/>
-        </w:rPr>
+        <w:rPr/>
+      </w:pPr>
+      <w:r>
+        <w:rPr/>
+        <w:t>{%p endfor %}</w:t>
       </w:r>
     </w:p>
     <w:p>

</xml_diff>

<commit_message>
Improve document export for SSA
- Fix typo
- Add download date
- Add default values
</commit_message>
<xml_diff>
--- a/ssa/doc_templates/evenement_produit.docx
+++ b/ssa/doc_templates/evenement_produit.docx
@@ -9,14 +9,91 @@
           <w:ilvl w:val="0"/>
           <w:numId w:val="2"/>
         </w:numPr>
-        <w:bidi w:val="0"/>
         <w:spacing w:before="240" w:after="120"/>
         <w:jc w:val="center"/>
-        <w:rPr/>
-      </w:pPr>
-      <w:r>
-        <w:rPr/>
-        <w:t>Événement produit {{ object.numero }}</w:t>
+        <w:rPr>
+          <w:rFonts w:ascii="Calibri" w:hAnsi="Calibri" w:cs="Calibri" w:asciiTheme="minorHAnsi" w:cstheme="minorHAnsi" w:hAnsiTheme="minorHAnsi"/>
+          <w:sz w:val="28"/>
+          <w:szCs w:val="28"/>
+        </w:rPr>
+      </w:pPr>
+      <w:r>
+        <w:rPr>
+          <w:rFonts w:cs="Calibri" w:ascii="Calibri" w:hAnsi="Calibri" w:asciiTheme="minorHAnsi" w:cstheme="minorHAnsi" w:hAnsiTheme="minorHAnsi"/>
+          <w:sz w:val="28"/>
+          <w:szCs w:val="28"/>
+        </w:rPr>
+        <w:t xml:space="preserve">SEVES – </w:t>
+      </w:r>
+      <w:r>
+        <w:rPr>
+          <w:rFonts w:cs="Calibri" w:ascii="Calibri" w:hAnsi="Calibri" w:asciiTheme="minorHAnsi" w:cstheme="minorHAnsi" w:hAnsiTheme="minorHAnsi"/>
+          <w:sz w:val="28"/>
+          <w:szCs w:val="28"/>
+        </w:rPr>
+        <w:t>Alimentaire</w:t>
+      </w:r>
+      <w:r>
+        <w:rPr>
+          <w:rFonts w:cs="Calibri" w:ascii="Calibri" w:hAnsi="Calibri" w:asciiTheme="minorHAnsi" w:cstheme="minorHAnsi" w:hAnsiTheme="minorHAnsi"/>
+          <w:sz w:val="28"/>
+          <w:szCs w:val="28"/>
+        </w:rPr>
+        <w:t xml:space="preserve"> – </w:t>
+      </w:r>
+      <w:r>
+        <w:rPr>
+          <w:rFonts w:cs="Calibri" w:ascii="Calibri" w:hAnsi="Calibri" w:asciiTheme="minorHAnsi" w:cstheme="minorHAnsi" w:hAnsiTheme="minorHAnsi"/>
+          <w:sz w:val="28"/>
+          <w:szCs w:val="28"/>
+        </w:rPr>
+        <w:t>Évènement produit</w:t>
+      </w:r>
+    </w:p>
+    <w:p>
+      <w:pPr>
+        <w:pStyle w:val="Titre1"/>
+        <w:numPr>
+          <w:ilvl w:val="0"/>
+          <w:numId w:val="2"/>
+        </w:numPr>
+        <w:bidi w:val="0"/>
+        <w:spacing w:before="240" w:after="120"/>
+        <w:jc w:val="center"/>
+        <w:rPr>
+          <w:rFonts w:ascii="Calibri" w:hAnsi="Calibri" w:cs="Calibri" w:asciiTheme="minorHAnsi" w:cstheme="minorHAnsi" w:hAnsiTheme="minorHAnsi"/>
+          <w:sz w:val="28"/>
+          <w:szCs w:val="28"/>
+        </w:rPr>
+      </w:pPr>
+      <w:r>
+        <w:rPr>
+          <w:rFonts w:cs="Calibri" w:ascii="Calibri" w:hAnsi="Calibri" w:asciiTheme="minorHAnsi" w:cstheme="minorHAnsi" w:hAnsiTheme="minorHAnsi"/>
+          <w:sz w:val="28"/>
+          <w:szCs w:val="28"/>
+        </w:rPr>
+        <w:t>{{ object.numero }}</w:t>
+      </w:r>
+    </w:p>
+    <w:p>
+      <w:pPr>
+        <w:pStyle w:val="Corpsdetexte"/>
+        <w:bidi w:val="0"/>
+        <w:spacing w:before="240" w:after="120"/>
+        <w:jc w:val="center"/>
+        <w:rPr>
+          <w:rFonts w:ascii="Calibri" w:hAnsi="Calibri" w:cs="Calibri" w:asciiTheme="minorHAnsi" w:cstheme="minorHAnsi" w:hAnsiTheme="minorHAnsi"/>
+          <w:sz w:val="16"/>
+          <w:szCs w:val="16"/>
+        </w:rPr>
+      </w:pPr>
+      <w:r>
+        <w:rPr>
+          <w:rFonts w:cs="Calibri" w:ascii="Calibri" w:hAnsi="Calibri" w:cstheme="minorHAnsi"/>
+          <w:sz w:val="16"/>
+          <w:szCs w:val="16"/>
+        </w:rPr>
+        <w:t>Téléchargé le {{now.strftime("%d/%m/%Y %H:%M")}}</w:t>
       </w:r>
     </w:p>
     <w:p>
@@ -107,43 +184,91 @@
       </w:pPr>
       <w:r>
         <w:rPr/>
-        <w:t>Date de réception: {{object.date_reception.strftime("%Y-%m-%d %H:%M") }}</w:t>
-      </w:r>
-    </w:p>
-    <w:p>
-      <w:pPr>
-        <w:pStyle w:val="Corpsdetexte"/>
-        <w:bidi w:val="0"/>
-        <w:jc w:val="left"/>
-        <w:rPr/>
-      </w:pPr>
-      <w:r>
-        <w:rPr/>
-        <w:t>N° RASFF/AAC : {{ object.numero_rasff }}</w:t>
-      </w:r>
-    </w:p>
-    <w:p>
-      <w:pPr>
-        <w:pStyle w:val="Corpsdetexte"/>
-        <w:bidi w:val="0"/>
-        <w:jc w:val="left"/>
-        <w:rPr/>
-      </w:pPr>
-      <w:r>
-        <w:rPr/>
-        <w:t>Type d’événement : {{ object.get_type_evenement_display() }}</w:t>
-      </w:r>
-    </w:p>
-    <w:p>
-      <w:pPr>
-        <w:pStyle w:val="Corpsdetexte"/>
-        <w:bidi w:val="0"/>
-        <w:jc w:val="left"/>
-        <w:rPr/>
-      </w:pPr>
-      <w:r>
-        <w:rPr/>
-        <w:t>Source : {{ object.get_source_display() }}</w:t>
+        <w:t xml:space="preserve">Date de réception: {{object.date_reception.strftime("%Y-%m-%d %H:%M") </w:t>
+      </w:r>
+      <w:r>
+        <w:rPr>
+          <w:rFonts w:cs="Calibri" w:ascii="Calibri" w:hAnsi="Calibri" w:asciiTheme="minorHAnsi" w:cstheme="minorHAnsi" w:hAnsiTheme="minorHAnsi"/>
+          <w:sz w:val="20"/>
+          <w:szCs w:val="20"/>
+        </w:rPr>
+        <w:t xml:space="preserve">or '-' </w:t>
+      </w:r>
+      <w:r>
+        <w:rPr/>
+        <w:t>}}</w:t>
+      </w:r>
+    </w:p>
+    <w:p>
+      <w:pPr>
+        <w:pStyle w:val="Corpsdetexte"/>
+        <w:bidi w:val="0"/>
+        <w:jc w:val="left"/>
+        <w:rPr/>
+      </w:pPr>
+      <w:r>
+        <w:rPr/>
+        <w:t xml:space="preserve">N° RASFF/AAC : {{ object.numero_rasff </w:t>
+      </w:r>
+      <w:r>
+        <w:rPr>
+          <w:rFonts w:cs="Calibri" w:ascii="Calibri" w:hAnsi="Calibri" w:asciiTheme="minorHAnsi" w:cstheme="minorHAnsi" w:hAnsiTheme="minorHAnsi"/>
+          <w:sz w:val="20"/>
+          <w:szCs w:val="20"/>
+        </w:rPr>
+        <w:t xml:space="preserve">or '-' </w:t>
+      </w:r>
+      <w:r>
+        <w:rPr/>
+        <w:t>}}</w:t>
+      </w:r>
+    </w:p>
+    <w:p>
+      <w:pPr>
+        <w:pStyle w:val="Corpsdetexte"/>
+        <w:bidi w:val="0"/>
+        <w:jc w:val="left"/>
+        <w:rPr/>
+      </w:pPr>
+      <w:r>
+        <w:rPr/>
+        <w:t xml:space="preserve">Type d’événement : {{ object.get_type_evenement_display() </w:t>
+      </w:r>
+      <w:r>
+        <w:rPr>
+          <w:rFonts w:cs="Calibri" w:ascii="Calibri" w:hAnsi="Calibri" w:asciiTheme="minorHAnsi" w:cstheme="minorHAnsi" w:hAnsiTheme="minorHAnsi"/>
+          <w:sz w:val="20"/>
+          <w:szCs w:val="20"/>
+        </w:rPr>
+        <w:t xml:space="preserve">or '-' </w:t>
+      </w:r>
+      <w:r>
+        <w:rPr/>
+        <w:t>}}</w:t>
+      </w:r>
+    </w:p>
+    <w:p>
+      <w:pPr>
+        <w:pStyle w:val="Corpsdetexte"/>
+        <w:bidi w:val="0"/>
+        <w:jc w:val="left"/>
+        <w:rPr/>
+      </w:pPr>
+      <w:r>
+        <w:rPr/>
+        <w:t xml:space="preserve">Source : {{ object.get_source_display() </w:t>
+      </w:r>
+      <w:r>
+        <w:rPr>
+          <w:rFonts w:cs="Calibri" w:ascii="Calibri" w:hAnsi="Calibri" w:asciiTheme="minorHAnsi" w:cstheme="minorHAnsi" w:hAnsiTheme="minorHAnsi"/>
+          <w:sz w:val="20"/>
+          <w:szCs w:val="20"/>
+        </w:rPr>
+        <w:t xml:space="preserve">or '-' </w:t>
+      </w:r>
+      <w:r>
+        <w:rPr/>
+        <w:t>}}</w:t>
       </w:r>
     </w:p>
     <w:p>
@@ -158,26 +283,71 @@
         <w:t>Inclut des aliments pour animaux : {% if object.aliments_animaux == True %} Oui {% elif object.aliments_animaux == False%}Non {% endif%}</w:t>
       </w:r>
     </w:p>
-    <w:p>
-      <w:pPr>
-        <w:pStyle w:val="Corpsdetexte"/>
-        <w:bidi w:val="0"/>
-        <w:jc w:val="left"/>
-        <w:rPr/>
-      </w:pPr>
-      <w:r>
-        <w:rPr/>
-        <w:t>Description de l’événement :</w:t>
-      </w:r>
-    </w:p>
-    <w:p>
-      <w:pPr>
-        <w:pStyle w:val="Corpsdetexte"/>
-        <w:rPr/>
-      </w:pPr>
-      <w:r>
-        <w:rPr/>
-        <w:t>{{ object.description }}</w:t>
+    <w:tbl>
+      <w:tblPr>
+        <w:tblW w:w="5000" w:type="pct"/>
+        <w:jc w:val="left"/>
+        <w:tblInd w:w="55" w:type="dxa"/>
+        <w:tblLayout w:type="fixed"/>
+        <w:tblCellMar>
+          <w:top w:w="55" w:type="dxa"/>
+          <w:left w:w="55" w:type="dxa"/>
+          <w:bottom w:w="55" w:type="dxa"/>
+          <w:right w:w="55" w:type="dxa"/>
+        </w:tblCellMar>
+      </w:tblPr>
+      <w:tblGrid>
+        <w:gridCol w:w="9638"/>
+      </w:tblGrid>
+      <w:tr>
+        <w:trPr/>
+        <w:tc>
+          <w:tcPr>
+            <w:tcW w:w="9638" w:type="dxa"/>
+            <w:tcBorders>
+              <w:top w:val="single" w:sz="4" w:space="0" w:color="000000"/>
+              <w:left w:val="single" w:sz="4" w:space="0" w:color="000000"/>
+              <w:bottom w:val="single" w:sz="4" w:space="0" w:color="000000"/>
+              <w:right w:val="single" w:sz="4" w:space="0" w:color="000000"/>
+            </w:tcBorders>
+          </w:tcPr>
+          <w:p>
+            <w:pPr>
+              <w:pStyle w:val="Corpsdetexte"/>
+              <w:bidi w:val="0"/>
+              <w:spacing w:before="0" w:after="140"/>
+              <w:jc w:val="left"/>
+              <w:rPr/>
+            </w:pPr>
+            <w:r>
+              <w:rPr/>
+              <w:t xml:space="preserve">Description de l’événement : {{ object.description </w:t>
+            </w:r>
+            <w:r>
+              <w:rPr>
+                <w:rFonts w:cs="Calibri" w:ascii="Calibri" w:hAnsi="Calibri" w:asciiTheme="minorHAnsi" w:cstheme="minorHAnsi" w:hAnsiTheme="minorHAnsi"/>
+                <w:sz w:val="20"/>
+                <w:szCs w:val="20"/>
+              </w:rPr>
+              <w:t xml:space="preserve">or '-' </w:t>
+            </w:r>
+            <w:r>
+              <w:rPr/>
+              <w:t xml:space="preserve"> }}</w:t>
+            </w:r>
+          </w:p>
+        </w:tc>
+      </w:tr>
+    </w:tbl>
+    <w:p>
+      <w:pPr>
+        <w:pStyle w:val="Corpsdetexte"/>
+        <w:bidi w:val="0"/>
+        <w:jc w:val="left"/>
+        <w:rPr/>
+      </w:pPr>
+      <w:r>
+        <w:rPr/>
       </w:r>
     </w:p>
     <w:p>
@@ -217,7 +387,19 @@
       </w:pPr>
       <w:r>
         <w:rPr/>
-        <w:t>Catégorie : {{ object.get_categorie_produit_display() }}</w:t>
+        <w:t xml:space="preserve">Catégorie : {{ object.get_categorie_produit_display() </w:t>
+      </w:r>
+      <w:r>
+        <w:rPr>
+          <w:rFonts w:cs="Calibri" w:ascii="Calibri" w:hAnsi="Calibri" w:asciiTheme="minorHAnsi" w:cstheme="minorHAnsi" w:hAnsiTheme="minorHAnsi"/>
+          <w:sz w:val="20"/>
+          <w:szCs w:val="20"/>
+        </w:rPr>
+        <w:t xml:space="preserve">or '-' </w:t>
+      </w:r>
+      <w:r>
+        <w:rPr/>
+        <w:t>}}</w:t>
       </w:r>
     </w:p>
     <w:p>
@@ -230,7 +412,19 @@
       </w:pPr>
       <w:r>
         <w:rPr/>
-        <w:t>Dénomination : {{ object.denomination }}</w:t>
+        <w:t xml:space="preserve">Dénomination : {{ object.denomination </w:t>
+      </w:r>
+      <w:r>
+        <w:rPr>
+          <w:rFonts w:cs="Calibri" w:ascii="Calibri" w:hAnsi="Calibri" w:asciiTheme="minorHAnsi" w:cstheme="minorHAnsi" w:hAnsiTheme="minorHAnsi"/>
+          <w:sz w:val="20"/>
+          <w:szCs w:val="20"/>
+        </w:rPr>
+        <w:t xml:space="preserve">or '-' </w:t>
+      </w:r>
+      <w:r>
+        <w:rPr/>
+        <w:t xml:space="preserve"> }}</w:t>
       </w:r>
     </w:p>
     <w:p>
@@ -243,7 +437,19 @@
       </w:pPr>
       <w:r>
         <w:rPr/>
-        <w:t>Marque : {{ object.marque }}</w:t>
+        <w:t xml:space="preserve">Marque : {{ object.marque </w:t>
+      </w:r>
+      <w:r>
+        <w:rPr>
+          <w:rFonts w:cs="Calibri" w:ascii="Calibri" w:hAnsi="Calibri" w:asciiTheme="minorHAnsi" w:cstheme="minorHAnsi" w:hAnsiTheme="minorHAnsi"/>
+          <w:sz w:val="20"/>
+          <w:szCs w:val="20"/>
+        </w:rPr>
+        <w:t xml:space="preserve">or '-' </w:t>
+      </w:r>
+      <w:r>
+        <w:rPr/>
+        <w:t>}}</w:t>
       </w:r>
     </w:p>
     <w:p>
@@ -256,7 +462,19 @@
       </w:pPr>
       <w:r>
         <w:rPr/>
-        <w:t>Lots, DLC/DDM : {{ object.lots }}</w:t>
+        <w:t xml:space="preserve">Lots, DLC/DDM : {{ object.lots </w:t>
+      </w:r>
+      <w:r>
+        <w:rPr>
+          <w:rFonts w:cs="Calibri" w:ascii="Calibri" w:hAnsi="Calibri" w:asciiTheme="minorHAnsi" w:cstheme="minorHAnsi" w:hAnsiTheme="minorHAnsi"/>
+          <w:sz w:val="20"/>
+          <w:szCs w:val="20"/>
+        </w:rPr>
+        <w:t xml:space="preserve">or '-' </w:t>
+      </w:r>
+      <w:r>
+        <w:rPr/>
+        <w:t>}}</w:t>
       </w:r>
     </w:p>
     <w:p>
@@ -269,7 +487,19 @@
       </w:pPr>
       <w:r>
         <w:rPr/>
-        <w:t>Description complémentaire : {{ object.description_complementaire }}</w:t>
+        <w:t xml:space="preserve">Description complémentaire : {{ object.description_complementaire </w:t>
+      </w:r>
+      <w:r>
+        <w:rPr>
+          <w:rFonts w:cs="Calibri" w:ascii="Calibri" w:hAnsi="Calibri" w:asciiTheme="minorHAnsi" w:cstheme="minorHAnsi" w:hAnsiTheme="minorHAnsi"/>
+          <w:sz w:val="20"/>
+          <w:szCs w:val="20"/>
+        </w:rPr>
+        <w:t xml:space="preserve">or '-' </w:t>
+      </w:r>
+      <w:r>
+        <w:rPr/>
+        <w:t>}}</w:t>
       </w:r>
     </w:p>
     <w:p>
@@ -282,7 +512,19 @@
       </w:pPr>
       <w:r>
         <w:rPr/>
-        <w:t>Température de conservation : {{ object.get_temperature_conservation_display() }}</w:t>
+        <w:t xml:space="preserve">Température de conservation : {{ object.get_temperature_conservation_display() </w:t>
+      </w:r>
+      <w:r>
+        <w:rPr>
+          <w:rFonts w:cs="Calibri" w:ascii="Calibri" w:hAnsi="Calibri" w:asciiTheme="minorHAnsi" w:cstheme="minorHAnsi" w:hAnsiTheme="minorHAnsi"/>
+          <w:sz w:val="20"/>
+          <w:szCs w:val="20"/>
+        </w:rPr>
+        <w:t xml:space="preserve">or '-'  </w:t>
+      </w:r>
+      <w:r>
+        <w:rPr/>
+        <w:t>}}</w:t>
       </w:r>
     </w:p>
     <w:p>
@@ -334,7 +576,19 @@
       </w:pPr>
       <w:r>
         <w:rPr/>
-        <w:t>Catégorie de danger : {{ object.get_categorie_danger_display() }}</w:t>
+        <w:t xml:space="preserve">Catégorie de danger : {{ object.get_categorie_danger_display() </w:t>
+      </w:r>
+      <w:r>
+        <w:rPr>
+          <w:rFonts w:cs="Calibri" w:ascii="Calibri" w:hAnsi="Calibri" w:asciiTheme="minorHAnsi" w:cstheme="minorHAnsi" w:hAnsiTheme="minorHAnsi"/>
+          <w:sz w:val="20"/>
+          <w:szCs w:val="20"/>
+        </w:rPr>
+        <w:t xml:space="preserve">or '-' </w:t>
+      </w:r>
+      <w:r>
+        <w:rPr/>
+        <w:t>}}</w:t>
       </w:r>
     </w:p>
     <w:p>
@@ -347,7 +601,19 @@
       </w:pPr>
       <w:r>
         <w:rPr/>
-        <w:t>Précision danger : {{ object.precision_danger }}</w:t>
+        <w:t xml:space="preserve">Précision danger : {{ object.precision_danger </w:t>
+      </w:r>
+      <w:r>
+        <w:rPr>
+          <w:rFonts w:cs="Calibri" w:ascii="Calibri" w:hAnsi="Calibri" w:asciiTheme="minorHAnsi" w:cstheme="minorHAnsi" w:hAnsiTheme="minorHAnsi"/>
+          <w:sz w:val="20"/>
+          <w:szCs w:val="20"/>
+        </w:rPr>
+        <w:t xml:space="preserve">or '-' </w:t>
+      </w:r>
+      <w:r>
+        <w:rPr/>
+        <w:t xml:space="preserve"> }}</w:t>
       </w:r>
     </w:p>
     <w:p>
@@ -360,7 +626,31 @@
       </w:pPr>
       <w:r>
         <w:rPr/>
-        <w:t>Résultat analytique du danger : {{ object.quantification }} {{ object.get_quantification_unite_display() }}</w:t>
+        <w:t xml:space="preserve">Résultat analytique du danger : {{ object.quantification </w:t>
+      </w:r>
+      <w:r>
+        <w:rPr>
+          <w:rFonts w:cs="Calibri" w:ascii="Calibri" w:hAnsi="Calibri" w:asciiTheme="minorHAnsi" w:cstheme="minorHAnsi" w:hAnsiTheme="minorHAnsi"/>
+          <w:sz w:val="20"/>
+          <w:szCs w:val="20"/>
+        </w:rPr>
+        <w:t xml:space="preserve">or '-' </w:t>
+      </w:r>
+      <w:r>
+        <w:rPr/>
+        <w:t xml:space="preserve">}} {{ object.get_quantification_unite_display() </w:t>
+      </w:r>
+      <w:r>
+        <w:rPr>
+          <w:rFonts w:cs="Calibri" w:ascii="Calibri" w:hAnsi="Calibri" w:asciiTheme="minorHAnsi" w:cstheme="minorHAnsi" w:hAnsiTheme="minorHAnsi"/>
+          <w:sz w:val="20"/>
+          <w:szCs w:val="20"/>
+        </w:rPr>
+        <w:t xml:space="preserve">or '-'  </w:t>
+      </w:r>
+      <w:r>
+        <w:rPr/>
+        <w:t>}}</w:t>
       </w:r>
     </w:p>
     <w:p>
@@ -373,7 +663,19 @@
       </w:pPr>
       <w:r>
         <w:rPr/>
-        <w:t>Évaluation : {{ object.evaluation }}</w:t>
+        <w:t xml:space="preserve">Évaluation : {{ object.evaluation </w:t>
+      </w:r>
+      <w:r>
+        <w:rPr>
+          <w:rFonts w:cs="Calibri" w:ascii="Calibri" w:hAnsi="Calibri" w:asciiTheme="minorHAnsi" w:cstheme="minorHAnsi" w:hAnsiTheme="minorHAnsi"/>
+          <w:sz w:val="20"/>
+          <w:szCs w:val="20"/>
+        </w:rPr>
+        <w:t xml:space="preserve">or '-' </w:t>
+      </w:r>
+      <w:r>
+        <w:rPr/>
+        <w:t xml:space="preserve"> }}</w:t>
       </w:r>
     </w:p>
     <w:p>
@@ -397,17 +699,19 @@
           <w:szCs w:val="24"/>
           <w:lang w:val="fr-FR" w:eastAsia="zh-CN" w:bidi="hi-IN"/>
         </w:rPr>
-        <w:t>êt à manger (PAM) : {{ object.get_produit_pret_a_manger_display() }}</w:t>
-      </w:r>
-    </w:p>
-    <w:p>
-      <w:pPr>
-        <w:pStyle w:val="Corpsdetexte"/>
-        <w:bidi w:val="0"/>
-        <w:spacing w:before="0" w:after="140"/>
-        <w:jc w:val="left"/>
-        <w:rPr/>
-      </w:pPr>
+        <w:t xml:space="preserve">êt à manger (PAM) : {{ object.get_produit_pret_a_manger_display()  </w:t>
+      </w:r>
+      <w:r>
+        <w:rPr>
+          <w:rFonts w:eastAsia="Noto Serif CJK SC" w:cs="Calibri" w:ascii="Calibri" w:hAnsi="Calibri" w:asciiTheme="minorHAnsi" w:cstheme="minorHAnsi" w:hAnsiTheme="minorHAnsi"/>
+          <w:color w:val="auto"/>
+          <w:kern w:val="2"/>
+          <w:sz w:val="20"/>
+          <w:szCs w:val="20"/>
+          <w:lang w:val="fr-FR" w:eastAsia="zh-CN" w:bidi="hi-IN"/>
+        </w:rPr>
+        <w:t xml:space="preserve">or '-'  </w:t>
+      </w:r>
       <w:r>
         <w:rPr>
           <w:rFonts w:eastAsia="Noto Serif CJK SC" w:cs="Lohit Devanagari"/>
@@ -417,7 +721,7 @@
           <w:szCs w:val="24"/>
           <w:lang w:val="fr-FR" w:eastAsia="zh-CN" w:bidi="hi-IN"/>
         </w:rPr>
-        <w:t>Référence souche : {{ object.reference_souches }}</w:t>
+        <w:t>}}</w:t>
       </w:r>
     </w:p>
     <w:p>
@@ -437,44 +741,19 @@
           <w:szCs w:val="24"/>
           <w:lang w:val="fr-FR" w:eastAsia="zh-CN" w:bidi="hi-IN"/>
         </w:rPr>
-        <w:t>Référence cluster : {{ object.reference_clusters }}</w:t>
-      </w:r>
-    </w:p>
-    <w:p>
-      <w:pPr>
-        <w:pStyle w:val="Titre4"/>
-        <w:numPr>
-          <w:ilvl w:val="3"/>
-          <w:numId w:val="2"/>
-        </w:numPr>
-        <w:bidi w:val="0"/>
-        <w:jc w:val="center"/>
-        <w:rPr/>
-      </w:pPr>
-      <w:r>
-        <w:rPr/>
-        <w:t>Actions engagées</w:t>
-      </w:r>
-    </w:p>
-    <w:p>
-      <w:pPr>
-        <w:pStyle w:val="Lignehorizontale"/>
-        <w:bidi w:val="0"/>
-        <w:jc w:val="left"/>
-        <w:rPr/>
-      </w:pPr>
-      <w:r>
-        <w:rPr/>
-      </w:r>
-    </w:p>
-    <w:p>
-      <w:pPr>
-        <w:pStyle w:val="Corpsdetexte"/>
-        <w:bidi w:val="0"/>
-        <w:spacing w:before="0" w:after="140"/>
-        <w:jc w:val="left"/>
-        <w:rPr/>
-      </w:pPr>
+        <w:t xml:space="preserve">Référence souche : {{ object.reference_souches </w:t>
+      </w:r>
+      <w:r>
+        <w:rPr>
+          <w:rFonts w:eastAsia="Noto Serif CJK SC" w:cs="Calibri" w:ascii="Calibri" w:hAnsi="Calibri" w:asciiTheme="minorHAnsi" w:cstheme="minorHAnsi" w:hAnsiTheme="minorHAnsi"/>
+          <w:color w:val="auto"/>
+          <w:kern w:val="2"/>
+          <w:sz w:val="20"/>
+          <w:szCs w:val="20"/>
+          <w:lang w:val="fr-FR" w:eastAsia="zh-CN" w:bidi="hi-IN"/>
+        </w:rPr>
+        <w:t xml:space="preserve">or '-' </w:t>
+      </w:r>
       <w:r>
         <w:rPr>
           <w:rFonts w:eastAsia="Noto Serif CJK SC" w:cs="Lohit Devanagari"/>
@@ -484,7 +763,118 @@
           <w:szCs w:val="24"/>
           <w:lang w:val="fr-FR" w:eastAsia="zh-CN" w:bidi="hi-IN"/>
         </w:rPr>
-        <w:t>{{ object.get_actions_engagees_display() }}</w:t>
+        <w:t xml:space="preserve"> }}</w:t>
+      </w:r>
+    </w:p>
+    <w:p>
+      <w:pPr>
+        <w:pStyle w:val="Corpsdetexte"/>
+        <w:bidi w:val="0"/>
+        <w:spacing w:before="0" w:after="140"/>
+        <w:jc w:val="left"/>
+        <w:rPr/>
+      </w:pPr>
+      <w:r>
+        <w:rPr>
+          <w:rFonts w:eastAsia="Noto Serif CJK SC" w:cs="Lohit Devanagari"/>
+          <w:color w:val="auto"/>
+          <w:kern w:val="2"/>
+          <w:sz w:val="24"/>
+          <w:szCs w:val="24"/>
+          <w:lang w:val="fr-FR" w:eastAsia="zh-CN" w:bidi="hi-IN"/>
+        </w:rPr>
+        <w:t xml:space="preserve">Référence cluster : {{ object.reference_clusters </w:t>
+      </w:r>
+      <w:r>
+        <w:rPr>
+          <w:rFonts w:eastAsia="Noto Serif CJK SC" w:cs="Calibri" w:ascii="Calibri" w:hAnsi="Calibri" w:asciiTheme="minorHAnsi" w:cstheme="minorHAnsi" w:hAnsiTheme="minorHAnsi"/>
+          <w:color w:val="auto"/>
+          <w:kern w:val="2"/>
+          <w:sz w:val="20"/>
+          <w:szCs w:val="20"/>
+          <w:lang w:val="fr-FR" w:eastAsia="zh-CN" w:bidi="hi-IN"/>
+        </w:rPr>
+        <w:t xml:space="preserve">or '-' </w:t>
+      </w:r>
+      <w:r>
+        <w:rPr>
+          <w:rFonts w:eastAsia="Noto Serif CJK SC" w:cs="Lohit Devanagari"/>
+          <w:color w:val="auto"/>
+          <w:kern w:val="2"/>
+          <w:sz w:val="24"/>
+          <w:szCs w:val="24"/>
+          <w:lang w:val="fr-FR" w:eastAsia="zh-CN" w:bidi="hi-IN"/>
+        </w:rPr>
+        <w:t xml:space="preserve"> }}</w:t>
+      </w:r>
+    </w:p>
+    <w:p>
+      <w:pPr>
+        <w:pStyle w:val="Titre4"/>
+        <w:numPr>
+          <w:ilvl w:val="3"/>
+          <w:numId w:val="2"/>
+        </w:numPr>
+        <w:bidi w:val="0"/>
+        <w:jc w:val="center"/>
+        <w:rPr/>
+      </w:pPr>
+      <w:r>
+        <w:rPr/>
+        <w:t>Actions engagées</w:t>
+      </w:r>
+    </w:p>
+    <w:p>
+      <w:pPr>
+        <w:pStyle w:val="Lignehorizontale"/>
+        <w:bidi w:val="0"/>
+        <w:jc w:val="left"/>
+        <w:rPr/>
+      </w:pPr>
+      <w:r>
+        <w:rPr/>
+      </w:r>
+    </w:p>
+    <w:p>
+      <w:pPr>
+        <w:pStyle w:val="Corpsdetexte"/>
+        <w:bidi w:val="0"/>
+        <w:spacing w:before="0" w:after="140"/>
+        <w:jc w:val="left"/>
+        <w:rPr/>
+      </w:pPr>
+      <w:r>
+        <w:rPr>
+          <w:rFonts w:eastAsia="Noto Serif CJK SC" w:cs="Lohit Devanagari"/>
+          <w:color w:val="auto"/>
+          <w:kern w:val="2"/>
+          <w:sz w:val="24"/>
+          <w:szCs w:val="24"/>
+          <w:lang w:val="fr-FR" w:eastAsia="zh-CN" w:bidi="hi-IN"/>
+        </w:rPr>
+        <w:t xml:space="preserve">{{ object.get_actions_engagees_display() </w:t>
+      </w:r>
+      <w:r>
+        <w:rPr>
+          <w:rFonts w:eastAsia="Noto Serif CJK SC" w:cs="Calibri" w:ascii="Calibri" w:hAnsi="Calibri" w:asciiTheme="minorHAnsi" w:cstheme="minorHAnsi" w:hAnsiTheme="minorHAnsi"/>
+          <w:color w:val="auto"/>
+          <w:kern w:val="2"/>
+          <w:sz w:val="20"/>
+          <w:szCs w:val="20"/>
+          <w:lang w:val="fr-FR" w:eastAsia="zh-CN" w:bidi="hi-IN"/>
+        </w:rPr>
+        <w:t xml:space="preserve">or '-'  </w:t>
+      </w:r>
+      <w:r>
+        <w:rPr>
+          <w:rFonts w:eastAsia="Noto Serif CJK SC" w:cs="Lohit Devanagari"/>
+          <w:color w:val="auto"/>
+          <w:kern w:val="2"/>
+          <w:sz w:val="24"/>
+          <w:szCs w:val="24"/>
+          <w:lang w:val="fr-FR" w:eastAsia="zh-CN" w:bidi="hi-IN"/>
+        </w:rPr>
+        <w:t>}}</w:t>
       </w:r>
     </w:p>
     <w:p>
@@ -633,55 +1023,59 @@
       </w:pPr>
       <w:r>
         <w:rPr/>
-        <w:t>Position dossier : {{ etablissement.get_position_dossier_display() }}</w:t>
-      </w:r>
-    </w:p>
-    <w:p>
-      <w:pPr>
-        <w:pStyle w:val="Corpsdetexte"/>
-        <w:rPr/>
-      </w:pPr>
-      <w:r>
-        <w:rPr/>
-        <w:t>Type exploitant : {{ etablissement.type_exploitant }}</w:t>
-      </w:r>
-    </w:p>
-    <w:p>
-      <w:pPr>
-        <w:pStyle w:val="Corpsdetexte"/>
-        <w:rPr/>
-      </w:pPr>
-      <w:r>
-        <w:rPr/>
-        <w:t>Enseigne usuelle : {{etablissement.enseigne_usuelle }}</w:t>
-      </w:r>
-    </w:p>
-    <w:p>
-      <w:pPr>
-        <w:pStyle w:val="Corpsdetexte"/>
-        <w:rPr/>
-      </w:pPr>
-      <w:r>
-        <w:rPr/>
-        <w:t>Siret : {{ etablissement.siret }}</w:t>
-      </w:r>
-    </w:p>
-    <w:p>
-      <w:pPr>
-        <w:pStyle w:val="Corpsdetexte"/>
-        <w:rPr/>
-      </w:pPr>
-      <w:r>
-        <w:rPr/>
-        <w:t xml:space="preserve">Autre identifiant </w:t>
-      </w:r>
-      <w:r>
-        <w:rPr/>
-        <w:t>: {{ etablissement.</w:t>
-      </w:r>
-      <w:r>
-        <w:rPr/>
-        <w:t>autre_identifiant</w:t>
+        <w:t xml:space="preserve">Position dossier : {{ etablissement.get_position_dossier_display() </w:t>
+      </w:r>
+      <w:r>
+        <w:rPr>
+          <w:rFonts w:cs="Calibri" w:ascii="Calibri" w:hAnsi="Calibri" w:asciiTheme="minorHAnsi" w:cstheme="minorHAnsi" w:hAnsiTheme="minorHAnsi"/>
+          <w:sz w:val="20"/>
+          <w:szCs w:val="20"/>
+        </w:rPr>
+        <w:t xml:space="preserve">or '-'  </w:t>
+      </w:r>
+      <w:r>
+        <w:rPr/>
+        <w:t>}}</w:t>
+      </w:r>
+    </w:p>
+    <w:p>
+      <w:pPr>
+        <w:pStyle w:val="Corpsdetexte"/>
+        <w:rPr/>
+      </w:pPr>
+      <w:r>
+        <w:rPr/>
+        <w:t xml:space="preserve">Type exploitant : {{ etablissement.type_exploitant </w:t>
+      </w:r>
+      <w:r>
+        <w:rPr>
+          <w:rFonts w:cs="Calibri" w:ascii="Calibri" w:hAnsi="Calibri" w:asciiTheme="minorHAnsi" w:cstheme="minorHAnsi" w:hAnsiTheme="minorHAnsi"/>
+          <w:sz w:val="20"/>
+          <w:szCs w:val="20"/>
+        </w:rPr>
+        <w:t xml:space="preserve">or '-'  </w:t>
+      </w:r>
+      <w:r>
+        <w:rPr/>
+        <w:t>}}</w:t>
+      </w:r>
+    </w:p>
+    <w:p>
+      <w:pPr>
+        <w:pStyle w:val="Corpsdetexte"/>
+        <w:rPr/>
+      </w:pPr>
+      <w:r>
+        <w:rPr/>
+        <w:t xml:space="preserve">Enseigne usuelle : {{etablissement.enseigne_usuelle </w:t>
+      </w:r>
+      <w:r>
+        <w:rPr>
+          <w:rFonts w:cs="Calibri" w:ascii="Calibri" w:hAnsi="Calibri" w:asciiTheme="minorHAnsi" w:cstheme="minorHAnsi" w:hAnsiTheme="minorHAnsi"/>
+          <w:sz w:val="20"/>
+          <w:szCs w:val="20"/>
+        </w:rPr>
+        <w:t xml:space="preserve">or '-' </w:t>
       </w:r>
       <w:r>
         <w:rPr/>
@@ -695,57 +1089,181 @@
       </w:pPr>
       <w:r>
         <w:rPr/>
-        <w:t>Numéro agrément : {{ etablissement.numero_agrement }}</w:t>
-      </w:r>
-    </w:p>
-    <w:p>
-      <w:pPr>
-        <w:pStyle w:val="Corpsdetexte"/>
-        <w:rPr/>
-      </w:pPr>
-      <w:r>
-        <w:rPr/>
-        <w:t>Adresse : {{ etablissement.adresse_lieu_dit }}</w:t>
-      </w:r>
-    </w:p>
-    <w:p>
-      <w:pPr>
-        <w:pStyle w:val="Corpsdetexte"/>
-        <w:rPr/>
-      </w:pPr>
-      <w:r>
-        <w:rPr/>
-        <w:t>Commune : {{ etablissement.commune }}</w:t>
-      </w:r>
-    </w:p>
-    <w:p>
-      <w:pPr>
-        <w:pStyle w:val="Corpsdetexte"/>
-        <w:rPr/>
-      </w:pPr>
-      <w:r>
-        <w:rPr/>
-        <w:t>Departement : {{ etablissement.departement.nom }}</w:t>
-      </w:r>
-    </w:p>
-    <w:p>
-      <w:pPr>
-        <w:pStyle w:val="Corpsdetexte"/>
-        <w:rPr/>
-      </w:pPr>
-      <w:r>
-        <w:rPr/>
-        <w:t>Pays : {{etablissement.pays.name }}</w:t>
-      </w:r>
-    </w:p>
-    <w:p>
-      <w:pPr>
-        <w:pStyle w:val="Corpsdetexte"/>
-        <w:rPr/>
-      </w:pPr>
-      <w:r>
-        <w:rPr/>
-        <w:t>Numéro d’inspection Resytal : {{ etablissement.numeros_resytal }}</w:t>
+        <w:t xml:space="preserve">Siret : {{ etablissement.siret </w:t>
+      </w:r>
+      <w:r>
+        <w:rPr>
+          <w:rFonts w:cs="Calibri" w:ascii="Calibri" w:hAnsi="Calibri" w:asciiTheme="minorHAnsi" w:cstheme="minorHAnsi" w:hAnsiTheme="minorHAnsi"/>
+          <w:sz w:val="20"/>
+          <w:szCs w:val="20"/>
+        </w:rPr>
+        <w:t xml:space="preserve">or '-'  </w:t>
+      </w:r>
+      <w:r>
+        <w:rPr/>
+        <w:t>}}</w:t>
+      </w:r>
+    </w:p>
+    <w:p>
+      <w:pPr>
+        <w:pStyle w:val="Corpsdetexte"/>
+        <w:rPr/>
+      </w:pPr>
+      <w:r>
+        <w:rPr/>
+        <w:t xml:space="preserve">Autre identifiant : {{ etablissement.autre_identifiant </w:t>
+      </w:r>
+      <w:r>
+        <w:rPr>
+          <w:rFonts w:cs="Calibri" w:ascii="Calibri" w:hAnsi="Calibri" w:asciiTheme="minorHAnsi" w:cstheme="minorHAnsi" w:hAnsiTheme="minorHAnsi"/>
+          <w:sz w:val="20"/>
+          <w:szCs w:val="20"/>
+        </w:rPr>
+        <w:t xml:space="preserve">or '-' </w:t>
+      </w:r>
+      <w:r>
+        <w:rPr/>
+        <w:t xml:space="preserve"> }}</w:t>
+      </w:r>
+    </w:p>
+    <w:p>
+      <w:pPr>
+        <w:pStyle w:val="Corpsdetexte"/>
+        <w:rPr/>
+      </w:pPr>
+      <w:r>
+        <w:rPr/>
+        <w:t xml:space="preserve">Numéro agrément : {{ etablissement.numero_agrement </w:t>
+      </w:r>
+      <w:r>
+        <w:rPr>
+          <w:rFonts w:cs="Calibri" w:ascii="Calibri" w:hAnsi="Calibri" w:asciiTheme="minorHAnsi" w:cstheme="minorHAnsi" w:hAnsiTheme="minorHAnsi"/>
+          <w:sz w:val="20"/>
+          <w:szCs w:val="20"/>
+        </w:rPr>
+        <w:t xml:space="preserve">or '-'  </w:t>
+      </w:r>
+      <w:r>
+        <w:rPr/>
+        <w:t>}}</w:t>
+      </w:r>
+    </w:p>
+    <w:p>
+      <w:pPr>
+        <w:pStyle w:val="Corpsdetexte"/>
+        <w:rPr/>
+      </w:pPr>
+      <w:r>
+        <w:rPr/>
+        <w:t xml:space="preserve">Adresse : {{ etablissement.adresse_lieu_dit </w:t>
+      </w:r>
+      <w:r>
+        <w:rPr>
+          <w:rFonts w:cs="Calibri" w:ascii="Calibri" w:hAnsi="Calibri" w:asciiTheme="minorHAnsi" w:cstheme="minorHAnsi" w:hAnsiTheme="minorHAnsi"/>
+          <w:sz w:val="20"/>
+          <w:szCs w:val="20"/>
+        </w:rPr>
+        <w:t xml:space="preserve">or '-'  </w:t>
+      </w:r>
+      <w:r>
+        <w:rPr/>
+        <w:t>}}</w:t>
+      </w:r>
+    </w:p>
+    <w:p>
+      <w:pPr>
+        <w:pStyle w:val="Corpsdetexte"/>
+        <w:rPr/>
+      </w:pPr>
+      <w:r>
+        <w:rPr/>
+        <w:t xml:space="preserve">Commune : {{ etablissement.commune </w:t>
+      </w:r>
+      <w:r>
+        <w:rPr>
+          <w:rFonts w:cs="Calibri" w:ascii="Calibri" w:hAnsi="Calibri" w:asciiTheme="minorHAnsi" w:cstheme="minorHAnsi" w:hAnsiTheme="minorHAnsi"/>
+          <w:sz w:val="20"/>
+          <w:szCs w:val="20"/>
+        </w:rPr>
+        <w:t xml:space="preserve">or '-'  </w:t>
+      </w:r>
+      <w:r>
+        <w:rPr/>
+        <w:t>}}</w:t>
+      </w:r>
+    </w:p>
+    <w:p>
+      <w:pPr>
+        <w:pStyle w:val="Corpsdetexte"/>
+        <w:rPr/>
+      </w:pPr>
+      <w:r>
+        <w:rPr/>
+        <w:t>Departement : {{ etablissement.departement.__</w:t>
+      </w:r>
+      <w:r>
+        <w:rPr/>
+        <w:t>str__()</w:t>
+      </w:r>
+      <w:r>
+        <w:rPr/>
+        <w:t xml:space="preserve"> </w:t>
+      </w:r>
+      <w:r>
+        <w:rPr>
+          <w:rFonts w:cs="Calibri" w:ascii="Calibri" w:hAnsi="Calibri" w:asciiTheme="minorHAnsi" w:cstheme="minorHAnsi" w:hAnsiTheme="minorHAnsi"/>
+          <w:sz w:val="20"/>
+          <w:szCs w:val="20"/>
+        </w:rPr>
+        <w:t xml:space="preserve">or '-'  </w:t>
+      </w:r>
+      <w:r>
+        <w:rPr/>
+        <w:t>}}</w:t>
+      </w:r>
+    </w:p>
+    <w:p>
+      <w:pPr>
+        <w:pStyle w:val="Corpsdetexte"/>
+        <w:rPr/>
+      </w:pPr>
+      <w:r>
+        <w:rPr/>
+        <w:t xml:space="preserve">Pays : {{etablissement.pays.name </w:t>
+      </w:r>
+      <w:r>
+        <w:rPr>
+          <w:rFonts w:cs="Calibri" w:ascii="Calibri" w:hAnsi="Calibri" w:asciiTheme="minorHAnsi" w:cstheme="minorHAnsi" w:hAnsiTheme="minorHAnsi"/>
+          <w:sz w:val="20"/>
+          <w:szCs w:val="20"/>
+        </w:rPr>
+        <w:t xml:space="preserve">or '-'  </w:t>
+      </w:r>
+      <w:r>
+        <w:rPr/>
+        <w:t>}}</w:t>
+      </w:r>
+    </w:p>
+    <w:p>
+      <w:pPr>
+        <w:pStyle w:val="Corpsdetexte"/>
+        <w:rPr/>
+      </w:pPr>
+      <w:r>
+        <w:rPr/>
+        <w:t xml:space="preserve">Numéro d’inspection Resytal : {{ etablissement.numeros_resytal </w:t>
+      </w:r>
+      <w:r>
+        <w:rPr>
+          <w:rFonts w:cs="Calibri" w:ascii="Calibri" w:hAnsi="Calibri" w:asciiTheme="minorHAnsi" w:cstheme="minorHAnsi" w:hAnsiTheme="minorHAnsi"/>
+          <w:sz w:val="20"/>
+          <w:szCs w:val="20"/>
+        </w:rPr>
+        <w:t xml:space="preserve">or '-'  </w:t>
+      </w:r>
+      <w:r>
+        <w:rPr/>
+        <w:t>}}</w:t>
       </w:r>
     </w:p>
     <w:p>
@@ -1397,5 +1915,22 @@
     </w:pPr>
     <w:rPr/>
   </w:style>
+  <w:style w:type="paragraph" w:styleId="Contenudecadre">
+    <w:name w:val="Contenu de cadre"/>
+    <w:basedOn w:val="Normal"/>
+    <w:qFormat/>
+    <w:pPr/>
+    <w:rPr/>
+  </w:style>
+  <w:style w:type="paragraph" w:styleId="Contenudetableau">
+    <w:name w:val="Contenu de tableau"/>
+    <w:basedOn w:val="Normal"/>
+    <w:qFormat/>
+    <w:pPr>
+      <w:widowControl w:val="false"/>
+      <w:suppressLineNumbers/>
+    </w:pPr>
+    <w:rPr/>
+  </w:style>
 </w:styles>
 </file>
</xml_diff>